<commit_message>
Why is the problem important?
</commit_message>
<xml_diff>
--- a/report/report.docx
+++ b/report/report.docx
@@ -207,9 +207,6 @@
         </w:numPr>
         <w:ind w:firstLineChars="0"/>
         <w:jc w:val="left"/>
-        <w:rPr>
-          <w:rFonts w:hint="eastAsia"/>
-        </w:rPr>
       </w:pPr>
       <w:r>
         <w:t xml:space="preserve">They present </w:t>
@@ -256,15 +253,129 @@
         </w:rPr>
         <w:t>software changes.</w:t>
       </w:r>
-      <w:bookmarkStart w:id="0" w:name="_GoBack"/>
-      <w:bookmarkEnd w:id="0"/>
     </w:p>
     <w:p>
       <w:pPr>
+        <w:jc w:val="left"/>
+      </w:pPr>
+    </w:p>
+    <w:p>
+      <w:pPr>
+        <w:jc w:val="left"/>
+      </w:pPr>
+    </w:p>
+    <w:p>
+      <w:pPr>
+        <w:pStyle w:val="1"/>
+      </w:pPr>
+      <w:r>
+        <w:t>Why is the problem important?</w:t>
+      </w:r>
+    </w:p>
+    <w:p>
+      <w:pPr>
+        <w:pStyle w:val="a7"/>
+        <w:numPr>
+          <w:ilvl w:val="0"/>
+          <w:numId w:val="2"/>
+        </w:numPr>
+        <w:ind w:firstLineChars="0"/>
+      </w:pPr>
+      <w:r>
+        <w:t xml:space="preserve">The regression testing may take a lot of time with the scale up. </w:t>
+      </w:r>
+      <w:r>
         <w:rPr>
           <w:rFonts w:hint="eastAsia"/>
         </w:rPr>
-      </w:pPr>
+        <w:t>I</w:t>
+      </w:r>
+      <w:r>
+        <w:t xml:space="preserve">t will </w:t>
+      </w:r>
+      <w:bookmarkStart w:id="0" w:name="OLE_LINK2"/>
+      <w:r>
+        <w:t xml:space="preserve">accelerate </w:t>
+      </w:r>
+      <w:bookmarkEnd w:id="0"/>
+      <w:r>
+        <w:t>the</w:t>
+      </w:r>
+      <w:r>
+        <w:t xml:space="preserve"> testing </w:t>
+      </w:r>
+      <w:r>
+        <w:t>speed with</w:t>
+      </w:r>
+      <w:r>
+        <w:t xml:space="preserve"> </w:t>
+      </w:r>
+      <w:r>
+        <w:t>improvement of</w:t>
+      </w:r>
+      <w:r>
+        <w:t xml:space="preserve"> the efficiency.</w:t>
+      </w:r>
+    </w:p>
+    <w:p>
+      <w:pPr>
+        <w:pStyle w:val="a7"/>
+        <w:numPr>
+          <w:ilvl w:val="0"/>
+          <w:numId w:val="2"/>
+        </w:numPr>
+        <w:ind w:firstLineChars="0"/>
+        <w:rPr>
+          <w:rFonts w:hint="eastAsia"/>
+        </w:rPr>
+      </w:pPr>
+      <w:r>
+        <w:t xml:space="preserve">It provide us a </w:t>
+      </w:r>
+      <w:r>
+        <w:rPr>
+          <w:rFonts w:hint="eastAsia"/>
+        </w:rPr>
+        <w:t>consultant</w:t>
+      </w:r>
+      <w:r>
+        <w:t xml:space="preserve"> of balance between the time-saving and </w:t>
+      </w:r>
+      <w:r>
+        <w:rPr>
+          <w:rFonts w:hint="eastAsia"/>
+        </w:rPr>
+        <w:t>loss</w:t>
+      </w:r>
+      <w:r>
+        <w:t xml:space="preserve"> </w:t>
+      </w:r>
+      <w:r>
+        <w:rPr>
+          <w:rFonts w:hint="eastAsia"/>
+        </w:rPr>
+        <w:t>of</w:t>
+      </w:r>
+      <w:r>
+        <w:t xml:space="preserve"> </w:t>
+      </w:r>
+      <w:r>
+        <w:rPr>
+          <w:rFonts w:hint="eastAsia"/>
+        </w:rPr>
+        <w:t>fault</w:t>
+      </w:r>
+      <w:r>
+        <w:t xml:space="preserve"> </w:t>
+      </w:r>
+      <w:r>
+        <w:rPr>
+          <w:rFonts w:hint="eastAsia"/>
+        </w:rPr>
+        <w:t>detection</w:t>
+      </w:r>
+      <w:bookmarkStart w:id="1" w:name="_GoBack"/>
+      <w:bookmarkEnd w:id="1"/>
     </w:p>
     <w:sectPr>
       <w:pgSz w:w="11906" w:h="16838"/>
@@ -317,6 +428,95 @@
 <file path=word/numbering.xml><?xml version="1.0" encoding="utf-8"?>
 <w:numbering xmlns:wpc="http://schemas.microsoft.com/office/word/2010/wordprocessingCanvas" xmlns:cx="http://schemas.microsoft.com/office/drawing/2014/chartex" xmlns:cx1="http://schemas.microsoft.com/office/drawing/2015/9/8/chartex" xmlns:cx2="http://schemas.microsoft.com/office/drawing/2015/10/21/chartex" xmlns:cx3="http://schemas.microsoft.com/office/drawing/2016/5/9/chartex" xmlns:cx4="http://schemas.microsoft.com/office/drawing/2016/5/10/chartex" xmlns:cx5="http://schemas.microsoft.com/office/drawing/2016/5/11/chartex" xmlns:cx6="http://schemas.microsoft.com/office/drawing/2016/5/12/chartex" xmlns:cx7="http://schemas.microsoft.com/office/drawing/2016/5/13/chartex" xmlns:cx8="http://schemas.microsoft.com/office/drawing/2016/5/14/chartex" xmlns:mc="http://schemas.openxmlformats.org/markup-compatibility/2006" xmlns:aink="http://schemas.microsoft.com/office/drawing/2016/ink" xmlns:am3d="http://schemas.microsoft.com/office/drawing/2017/model3d" xmlns:o="urn:schemas-microsoft-com:office:office" xmlns:r="http://schemas.openxmlformats.org/officeDocument/2006/relationships" xmlns:m="http://schemas.openxmlformats.org/officeDocument/2006/math" xmlns:v="urn:schemas-microsoft-com:vml" xmlns:wp14="http://schemas.microsoft.com/office/word/2010/wordprocessingDrawing" xmlns:wp="http://schemas.openxmlformats.org/drawingml/2006/wordprocessingDrawing" xmlns:w10="urn:schemas-microsoft-com:office:word" xmlns:w="http://schemas.openxmlformats.org/wordprocessingml/2006/main" xmlns:w14="http://schemas.microsoft.com/office/word/2010/wordml" xmlns:w15="http://schemas.microsoft.com/office/word/2012/wordml" xmlns:w16cid="http://schemas.microsoft.com/office/word/2016/wordml/cid" xmlns:w16se="http://schemas.microsoft.com/office/word/2015/wordml/symex" xmlns:wpg="http://schemas.microsoft.com/office/word/2010/wordprocessingGroup" xmlns:wpi="http://schemas.microsoft.com/office/word/2010/wordprocessingInk" xmlns:wne="http://schemas.microsoft.com/office/word/2006/wordml" xmlns:wps="http://schemas.microsoft.com/office/word/2010/wordprocessingShape" mc:Ignorable="w14 w15 w16se w16cid wp14">
   <w:abstractNum w:abstractNumId="0" w15:restartNumberingAfterBreak="0">
+    <w:nsid w:val="174E423C"/>
+    <w:multiLevelType w:val="hybridMultilevel"/>
+    <w:tmpl w:val="A70E3628"/>
+    <w:lvl w:ilvl="0" w:tplc="912A9AA2">
+      <w:start w:val="1"/>
+      <w:numFmt w:val="decimal"/>
+      <w:lvlText w:val="%1."/>
+      <w:lvlJc w:val="left"/>
+      <w:pPr>
+        <w:ind w:left="360" w:hanging="360"/>
+      </w:pPr>
+      <w:rPr>
+        <w:rFonts w:hint="default"/>
+      </w:rPr>
+    </w:lvl>
+    <w:lvl w:ilvl="1" w:tplc="04090019" w:tentative="1">
+      <w:start w:val="1"/>
+      <w:numFmt w:val="lowerLetter"/>
+      <w:lvlText w:val="%2)"/>
+      <w:lvlJc w:val="left"/>
+      <w:pPr>
+        <w:ind w:left="840" w:hanging="420"/>
+      </w:pPr>
+    </w:lvl>
+    <w:lvl w:ilvl="2" w:tplc="0409001B" w:tentative="1">
+      <w:start w:val="1"/>
+      <w:numFmt w:val="lowerRoman"/>
+      <w:lvlText w:val="%3."/>
+      <w:lvlJc w:val="right"/>
+      <w:pPr>
+        <w:ind w:left="1260" w:hanging="420"/>
+      </w:pPr>
+    </w:lvl>
+    <w:lvl w:ilvl="3" w:tplc="0409000F" w:tentative="1">
+      <w:start w:val="1"/>
+      <w:numFmt w:val="decimal"/>
+      <w:lvlText w:val="%4."/>
+      <w:lvlJc w:val="left"/>
+      <w:pPr>
+        <w:ind w:left="1680" w:hanging="420"/>
+      </w:pPr>
+    </w:lvl>
+    <w:lvl w:ilvl="4" w:tplc="04090019" w:tentative="1">
+      <w:start w:val="1"/>
+      <w:numFmt w:val="lowerLetter"/>
+      <w:lvlText w:val="%5)"/>
+      <w:lvlJc w:val="left"/>
+      <w:pPr>
+        <w:ind w:left="2100" w:hanging="420"/>
+      </w:pPr>
+    </w:lvl>
+    <w:lvl w:ilvl="5" w:tplc="0409001B" w:tentative="1">
+      <w:start w:val="1"/>
+      <w:numFmt w:val="lowerRoman"/>
+      <w:lvlText w:val="%6."/>
+      <w:lvlJc w:val="right"/>
+      <w:pPr>
+        <w:ind w:left="2520" w:hanging="420"/>
+      </w:pPr>
+    </w:lvl>
+    <w:lvl w:ilvl="6" w:tplc="0409000F" w:tentative="1">
+      <w:start w:val="1"/>
+      <w:numFmt w:val="decimal"/>
+      <w:lvlText w:val="%7."/>
+      <w:lvlJc w:val="left"/>
+      <w:pPr>
+        <w:ind w:left="2940" w:hanging="420"/>
+      </w:pPr>
+    </w:lvl>
+    <w:lvl w:ilvl="7" w:tplc="04090019" w:tentative="1">
+      <w:start w:val="1"/>
+      <w:numFmt w:val="lowerLetter"/>
+      <w:lvlText w:val="%8)"/>
+      <w:lvlJc w:val="left"/>
+      <w:pPr>
+        <w:ind w:left="3360" w:hanging="420"/>
+      </w:pPr>
+    </w:lvl>
+    <w:lvl w:ilvl="8" w:tplc="0409001B" w:tentative="1">
+      <w:start w:val="1"/>
+      <w:numFmt w:val="lowerRoman"/>
+      <w:lvlText w:val="%9."/>
+      <w:lvlJc w:val="right"/>
+      <w:pPr>
+        <w:ind w:left="3780" w:hanging="420"/>
+      </w:pPr>
+    </w:lvl>
+  </w:abstractNum>
+  <w:abstractNum w:abstractNumId="1" w15:restartNumberingAfterBreak="0">
     <w:nsid w:val="528619AF"/>
     <w:multiLevelType w:val="hybridMultilevel"/>
     <w:tmpl w:val="3E5253F4"/>
@@ -406,6 +606,9 @@
     </w:lvl>
   </w:abstractNum>
   <w:num w:numId="1">
+    <w:abstractNumId w:val="1"/>
+  </w:num>
+  <w:num w:numId="2">
     <w:abstractNumId w:val="0"/>
   </w:num>
 </w:numbering>

</xml_diff>